<commit_message>
added files: all labs
</commit_message>
<xml_diff>
--- a/labs/lab13/report/report.docx
+++ b/labs/lab13/report/report.docx
@@ -229,7 +229,7 @@
       <w:r>
         <w:drawing>
           <wp:inline>
-            <wp:extent cx="3733800" cy="3029309"/>
+            <wp:extent cx="3733800" cy="3120220"/>
             <wp:effectExtent b="0" l="0" r="0" t="0"/>
             <wp:docPr descr="Пишем скрипт" title="" id="23" name="Picture"/>
             <a:graphic>
@@ -250,7 +250,7 @@
                   <pic:spPr bwMode="auto">
                     <a:xfrm>
                       <a:off x="0" y="0"/>
-                      <a:ext cx="3733800" cy="3029309"/>
+                      <a:ext cx="3733800" cy="3120220"/>
                     </a:xfrm>
                     <a:prstGeom prst="rect">
                       <a:avLst/>
@@ -292,7 +292,7 @@
       <w:r>
         <w:drawing>
           <wp:inline>
-            <wp:extent cx="3733800" cy="376897"/>
+            <wp:extent cx="3733800" cy="2229404"/>
             <wp:effectExtent b="0" l="0" r="0" t="0"/>
             <wp:docPr descr="Пишем текст в файле" title="" id="26" name="Picture"/>
             <a:graphic>
@@ -306,69 +306,6 @@
                   </pic:nvPicPr>
                   <pic:blipFill>
                     <a:blip r:embed="rId25"/>
-                    <a:stretch>
-                      <a:fillRect/>
-                    </a:stretch>
-                  </pic:blipFill>
-                  <pic:spPr bwMode="auto">
-                    <a:xfrm>
-                      <a:off x="0" y="0"/>
-                      <a:ext cx="3733800" cy="376897"/>
-                    </a:xfrm>
-                    <a:prstGeom prst="rect">
-                      <a:avLst/>
-                    </a:prstGeom>
-                    <a:noFill/>
-                    <a:ln w="9525">
-                      <a:noFill/>
-                      <a:headEnd/>
-                      <a:tailEnd/>
-                    </a:ln>
-                  </pic:spPr>
-                </pic:pic>
-              </a:graphicData>
-            </a:graphic>
-          </wp:inline>
-        </w:drawing>
-      </w:r>
-    </w:p>
-    <w:p>
-      <w:pPr>
-        <w:pStyle w:val="ImageCaption"/>
-      </w:pPr>
-      <w:r>
-        <w:t xml:space="preserve">Рис. 2: Пишем текст в файле</w:t>
-      </w:r>
-    </w:p>
-    <w:p>
-      <w:pPr>
-        <w:pStyle w:val="BodyText"/>
-      </w:pPr>
-      <w:r>
-        <w:t xml:space="preserve">Запускаем командный файл, и проверяем результат работы в файле output.txt</w:t>
-      </w:r>
-    </w:p>
-    <w:p>
-      <w:pPr>
-        <w:pStyle w:val="CaptionedFigure"/>
-      </w:pPr>
-      <w:r>
-        <w:drawing>
-          <wp:inline>
-            <wp:extent cx="3733800" cy="2229404"/>
-            <wp:effectExtent b="0" l="0" r="0" t="0"/>
-            <wp:docPr descr="Все сработало корректно" title="" id="29" name="Picture"/>
-            <a:graphic>
-              <a:graphicData uri="http://schemas.openxmlformats.org/drawingml/2006/picture">
-                <pic:pic>
-                  <pic:nvPicPr>
-                    <pic:cNvPr descr="image/4.png" id="30" name="Picture"/>
-                    <pic:cNvPicPr>
-                      <a:picLocks noChangeArrowheads="1" noChangeAspect="1"/>
-                    </pic:cNvPicPr>
-                  </pic:nvPicPr>
-                  <pic:blipFill>
-                    <a:blip r:embed="rId28"/>
                     <a:stretch>
                       <a:fillRect/>
                     </a:stretch>
@@ -400,7 +337,7 @@
         <w:pStyle w:val="ImageCaption"/>
       </w:pPr>
       <w:r>
-        <w:t xml:space="preserve">Рис. 3: Все сработало корректно</w:t>
+        <w:t xml:space="preserve">Рис. 2: Пишем текст в файле</w:t>
       </w:r>
     </w:p>
     <w:p>
@@ -408,7 +345,7 @@
         <w:pStyle w:val="BodyText"/>
       </w:pPr>
       <w:r>
-        <w:t xml:space="preserve">Пишем следующую программу, которая определяет, что число больше, меньше или равно нулю</w:t>
+        <w:t xml:space="preserve">Запускаем командный файл, и проверяем результат работы в файле output.txt</w:t>
       </w:r>
     </w:p>
     <w:p>
@@ -420,18 +357,18 @@
           <wp:inline>
             <wp:extent cx="3733800" cy="1738687"/>
             <wp:effectExtent b="0" l="0" r="0" t="0"/>
-            <wp:docPr descr="Скрипт программы" title="" id="32" name="Picture"/>
+            <wp:docPr descr="Все сработало корректно" title="" id="29" name="Picture"/>
             <a:graphic>
               <a:graphicData uri="http://schemas.openxmlformats.org/drawingml/2006/picture">
                 <pic:pic>
                   <pic:nvPicPr>
-                    <pic:cNvPr descr="image/5.png" id="33" name="Picture"/>
+                    <pic:cNvPr descr="image/4.png" id="30" name="Picture"/>
                     <pic:cNvPicPr>
                       <a:picLocks noChangeArrowheads="1" noChangeAspect="1"/>
                     </pic:cNvPicPr>
                   </pic:nvPicPr>
                   <pic:blipFill>
-                    <a:blip r:embed="rId31"/>
+                    <a:blip r:embed="rId28"/>
                     <a:stretch>
                       <a:fillRect/>
                     </a:stretch>
@@ -463,7 +400,7 @@
         <w:pStyle w:val="ImageCaption"/>
       </w:pPr>
       <w:r>
-        <w:t xml:space="preserve">Рис. 4: Скрипт программы</w:t>
+        <w:t xml:space="preserve">Рис. 3: Все сработало корректно</w:t>
       </w:r>
     </w:p>
     <w:p>
@@ -471,7 +408,7 @@
         <w:pStyle w:val="BodyText"/>
       </w:pPr>
       <w:r>
-        <w:t xml:space="preserve">Проверяем корректность работы программы</w:t>
+        <w:t xml:space="preserve">Пишем следующую программу, которая определяет, что число больше, меньше или равно нулю</w:t>
       </w:r>
     </w:p>
     <w:p>
@@ -483,18 +420,18 @@
           <wp:inline>
             <wp:extent cx="3733800" cy="2891815"/>
             <wp:effectExtent b="0" l="0" r="0" t="0"/>
-            <wp:docPr descr="Все работает корректно" title="" id="35" name="Picture"/>
+            <wp:docPr descr="Скрипт программы" title="" id="32" name="Picture"/>
             <a:graphic>
               <a:graphicData uri="http://schemas.openxmlformats.org/drawingml/2006/picture">
                 <pic:pic>
                   <pic:nvPicPr>
-                    <pic:cNvPr descr="image/6.png" id="36" name="Picture"/>
+                    <pic:cNvPr descr="image/5.png" id="33" name="Picture"/>
                     <pic:cNvPicPr>
                       <a:picLocks noChangeArrowheads="1" noChangeAspect="1"/>
                     </pic:cNvPicPr>
                   </pic:nvPicPr>
                   <pic:blipFill>
-                    <a:blip r:embed="rId34"/>
+                    <a:blip r:embed="rId31"/>
                     <a:stretch>
                       <a:fillRect/>
                     </a:stretch>
@@ -526,7 +463,7 @@
         <w:pStyle w:val="ImageCaption"/>
       </w:pPr>
       <w:r>
-        <w:t xml:space="preserve">Рис. 5: Все работает корректно</w:t>
+        <w:t xml:space="preserve">Рис. 4: Скрипт программы</w:t>
       </w:r>
     </w:p>
     <w:p>
@@ -534,7 +471,7 @@
         <w:pStyle w:val="BodyText"/>
       </w:pPr>
       <w:r>
-        <w:t xml:space="preserve">Пишем командный файл, создающий указанное число файлов, а также умеющий их удалять</w:t>
+        <w:t xml:space="preserve">Проверяем корректность работы программы</w:t>
       </w:r>
     </w:p>
     <w:p>
@@ -546,18 +483,18 @@
           <wp:inline>
             <wp:extent cx="3647974" cy="1328286"/>
             <wp:effectExtent b="0" l="0" r="0" t="0"/>
-            <wp:docPr descr="Пишем скрипт" title="" id="38" name="Picture"/>
+            <wp:docPr descr="Все работает корректно" title="" id="35" name="Picture"/>
             <a:graphic>
               <a:graphicData uri="http://schemas.openxmlformats.org/drawingml/2006/picture">
                 <pic:pic>
                   <pic:nvPicPr>
-                    <pic:cNvPr descr="image/7.png" id="39" name="Picture"/>
+                    <pic:cNvPr descr="image/6.png" id="36" name="Picture"/>
                     <pic:cNvPicPr>
                       <a:picLocks noChangeArrowheads="1" noChangeAspect="1"/>
                     </pic:cNvPicPr>
                   </pic:nvPicPr>
                   <pic:blipFill>
-                    <a:blip r:embed="rId37"/>
+                    <a:blip r:embed="rId34"/>
                     <a:stretch>
                       <a:fillRect/>
                     </a:stretch>
@@ -589,7 +526,7 @@
         <w:pStyle w:val="ImageCaption"/>
       </w:pPr>
       <w:r>
-        <w:t xml:space="preserve">Рис. 6: Пишем скрипт</w:t>
+        <w:t xml:space="preserve">Рис. 5: Все работает корректно</w:t>
       </w:r>
     </w:p>
     <w:p>
@@ -597,7 +534,7 @@
         <w:pStyle w:val="BodyText"/>
       </w:pPr>
       <w:r>
-        <w:t xml:space="preserve">Проверяем корректность работы программы</w:t>
+        <w:t xml:space="preserve">Пишем командный файл, создающий указанное число файлов, а также умеющий их удалять</w:t>
       </w:r>
     </w:p>
     <w:p>
@@ -609,18 +546,18 @@
           <wp:inline>
             <wp:extent cx="3733800" cy="3467943"/>
             <wp:effectExtent b="0" l="0" r="0" t="0"/>
-            <wp:docPr descr="Программа работает корректно" title="" id="41" name="Picture"/>
+            <wp:docPr descr="Пишем скрипт" title="" id="38" name="Picture"/>
             <a:graphic>
               <a:graphicData uri="http://schemas.openxmlformats.org/drawingml/2006/picture">
                 <pic:pic>
                   <pic:nvPicPr>
-                    <pic:cNvPr descr="image/8.png" id="42" name="Picture"/>
+                    <pic:cNvPr descr="image/7.png" id="39" name="Picture"/>
                     <pic:cNvPicPr>
                       <a:picLocks noChangeArrowheads="1" noChangeAspect="1"/>
                     </pic:cNvPicPr>
                   </pic:nvPicPr>
                   <pic:blipFill>
-                    <a:blip r:embed="rId40"/>
+                    <a:blip r:embed="rId37"/>
                     <a:stretch>
                       <a:fillRect/>
                     </a:stretch>
@@ -652,7 +589,7 @@
         <w:pStyle w:val="ImageCaption"/>
       </w:pPr>
       <w:r>
-        <w:t xml:space="preserve">Рис. 7: Программа работает корректно</w:t>
+        <w:t xml:space="preserve">Рис. 6: Пишем скрипт</w:t>
       </w:r>
     </w:p>
     <w:p>
@@ -660,7 +597,7 @@
         <w:pStyle w:val="BodyText"/>
       </w:pPr>
       <w:r>
-        <w:t xml:space="preserve">Пишем командный файл, который с помощью команды tar запаковывает в архив все файлы в указанной директории</w:t>
+        <w:t xml:space="preserve">Проверяем корректность работы программы</w:t>
       </w:r>
     </w:p>
     <w:p>
@@ -672,18 +609,18 @@
           <wp:inline>
             <wp:extent cx="3503595" cy="1857675"/>
             <wp:effectExtent b="0" l="0" r="0" t="0"/>
-            <wp:docPr descr="Пишем скрипт" title="" id="44" name="Picture"/>
+            <wp:docPr descr="Программа работает корректно" title="" id="41" name="Picture"/>
             <a:graphic>
               <a:graphicData uri="http://schemas.openxmlformats.org/drawingml/2006/picture">
                 <pic:pic>
                   <pic:nvPicPr>
-                    <pic:cNvPr descr="image/9.png" id="45" name="Picture"/>
+                    <pic:cNvPr descr="image/8.png" id="42" name="Picture"/>
                     <pic:cNvPicPr>
                       <a:picLocks noChangeArrowheads="1" noChangeAspect="1"/>
                     </pic:cNvPicPr>
                   </pic:nvPicPr>
                   <pic:blipFill>
-                    <a:blip r:embed="rId43"/>
+                    <a:blip r:embed="rId40"/>
                     <a:stretch>
                       <a:fillRect/>
                     </a:stretch>
@@ -715,7 +652,7 @@
         <w:pStyle w:val="ImageCaption"/>
       </w:pPr>
       <w:r>
-        <w:t xml:space="preserve">Рис. 8: Пишем скрипт</w:t>
+        <w:t xml:space="preserve">Рис. 7: Программа работает корректно</w:t>
       </w:r>
     </w:p>
     <w:p>
@@ -723,7 +660,7 @@
         <w:pStyle w:val="BodyText"/>
       </w:pPr>
       <w:r>
-        <w:t xml:space="preserve">Запускаем файл</w:t>
+        <w:t xml:space="preserve">Пишем командный файл, который с помощью команды tar запаковывает в архив все файлы в указанной директории</w:t>
       </w:r>
     </w:p>
     <w:p>
@@ -735,18 +672,18 @@
           <wp:inline>
             <wp:extent cx="3733800" cy="3073166"/>
             <wp:effectExtent b="0" l="0" r="0" t="0"/>
-            <wp:docPr descr="Последовательно вводим команды" title="" id="47" name="Picture"/>
+            <wp:docPr descr="Пишем скрипт" title="" id="44" name="Picture"/>
             <a:graphic>
               <a:graphicData uri="http://schemas.openxmlformats.org/drawingml/2006/picture">
                 <pic:pic>
                   <pic:nvPicPr>
-                    <pic:cNvPr descr="image/10.png" id="48" name="Picture"/>
+                    <pic:cNvPr descr="image/9.png" id="45" name="Picture"/>
                     <pic:cNvPicPr>
                       <a:picLocks noChangeArrowheads="1" noChangeAspect="1"/>
                     </pic:cNvPicPr>
                   </pic:nvPicPr>
                   <pic:blipFill>
-                    <a:blip r:embed="rId46"/>
+                    <a:blip r:embed="rId43"/>
                     <a:stretch>
                       <a:fillRect/>
                     </a:stretch>
@@ -778,7 +715,7 @@
         <w:pStyle w:val="ImageCaption"/>
       </w:pPr>
       <w:r>
-        <w:t xml:space="preserve">Рис. 9: Последовательно вводим команды</w:t>
+        <w:t xml:space="preserve">Рис. 8: Пишем скрипт</w:t>
       </w:r>
     </w:p>
     <w:p>
@@ -786,7 +723,7 @@
         <w:pStyle w:val="BodyText"/>
       </w:pPr>
       <w:r>
-        <w:t xml:space="preserve">Проверяем корректность работы программы</w:t>
+        <w:t xml:space="preserve">Запускаем файл</w:t>
       </w:r>
     </w:p>
     <w:p>
@@ -797,6 +734,69 @@
         <w:drawing>
           <wp:inline>
             <wp:extent cx="3733800" cy="1485976"/>
+            <wp:effectExtent b="0" l="0" r="0" t="0"/>
+            <wp:docPr descr="Последовательно вводим команды" title="" id="47" name="Picture"/>
+            <a:graphic>
+              <a:graphicData uri="http://schemas.openxmlformats.org/drawingml/2006/picture">
+                <pic:pic>
+                  <pic:nvPicPr>
+                    <pic:cNvPr descr="image/10.png" id="48" name="Picture"/>
+                    <pic:cNvPicPr>
+                      <a:picLocks noChangeArrowheads="1" noChangeAspect="1"/>
+                    </pic:cNvPicPr>
+                  </pic:nvPicPr>
+                  <pic:blipFill>
+                    <a:blip r:embed="rId46"/>
+                    <a:stretch>
+                      <a:fillRect/>
+                    </a:stretch>
+                  </pic:blipFill>
+                  <pic:spPr bwMode="auto">
+                    <a:xfrm>
+                      <a:off x="0" y="0"/>
+                      <a:ext cx="3733800" cy="1485976"/>
+                    </a:xfrm>
+                    <a:prstGeom prst="rect">
+                      <a:avLst/>
+                    </a:prstGeom>
+                    <a:noFill/>
+                    <a:ln w="9525">
+                      <a:noFill/>
+                      <a:headEnd/>
+                      <a:tailEnd/>
+                    </a:ln>
+                  </pic:spPr>
+                </pic:pic>
+              </a:graphicData>
+            </a:graphic>
+          </wp:inline>
+        </w:drawing>
+      </w:r>
+    </w:p>
+    <w:p>
+      <w:pPr>
+        <w:pStyle w:val="ImageCaption"/>
+      </w:pPr>
+      <w:r>
+        <w:t xml:space="preserve">Рис. 9: Последовательно вводим команды</w:t>
+      </w:r>
+    </w:p>
+    <w:p>
+      <w:pPr>
+        <w:pStyle w:val="BodyText"/>
+      </w:pPr>
+      <w:r>
+        <w:t xml:space="preserve">Проверяем корректность работы программы</w:t>
+      </w:r>
+    </w:p>
+    <w:p>
+      <w:pPr>
+        <w:pStyle w:val="CaptionedFigure"/>
+      </w:pPr>
+      <w:r>
+        <w:drawing>
+          <wp:inline>
+            <wp:extent cx="3733800" cy="3029309"/>
             <wp:effectExtent b="0" l="0" r="0" t="0"/>
             <wp:docPr descr="Программа работает корректно" title="" id="50" name="Picture"/>
             <a:graphic>
@@ -817,7 +817,7 @@
                   <pic:spPr bwMode="auto">
                     <a:xfrm>
                       <a:off x="0" y="0"/>
-                      <a:ext cx="3733800" cy="1485976"/>
+                      <a:ext cx="3733800" cy="3029309"/>
                     </a:xfrm>
                     <a:prstGeom prst="rect">
                       <a:avLst/>

</xml_diff>